<commit_message>
Beginning to work on Route Data Structure.
</commit_message>
<xml_diff>
--- a/Documentation/Activitylog.docx.docx
+++ b/Documentation/Activitylog.docx.docx
@@ -485,43 +485,59 @@
             </w:r>
           </w:p>
           <w:p>
+            <w:r>
+              <w:t xml:space="preserve">30 </w:t>
+            </w:r>
+            <w:proofErr w:type="spellStart"/>
+            <w:r>
+              <w:t>mins</w:t>
+            </w:r>
+            <w:proofErr w:type="spellEnd"/>
+          </w:p>
+        </w:tc>
+      </w:tr>
+      <w:tr>
+        <w:tc>
+          <w:tcPr>
+            <w:tcW w:w="1523" w:type="dxa"/>
+          </w:tcPr>
+          <w:p>
+            <w:r>
+              <w:t xml:space="preserve">David </w:t>
+            </w:r>
+          </w:p>
+        </w:tc>
+        <w:tc>
+          <w:tcPr>
+            <w:tcW w:w="810" w:type="dxa"/>
+          </w:tcPr>
+          <w:p>
+            <w:r>
+              <w:t>2/17</w:t>
+            </w:r>
+          </w:p>
+        </w:tc>
+        <w:tc>
+          <w:tcPr>
+            <w:tcW w:w="9433" w:type="dxa"/>
+          </w:tcPr>
+          <w:p>
+            <w:r>
+              <w:t xml:space="preserve">Switching between activities. </w:t>
+            </w:r>
             <w:bookmarkStart w:id="0" w:name="_GoBack"/>
             <w:bookmarkEnd w:id="0"/>
-            <w:r>
-              <w:t xml:space="preserve">30 </w:t>
-            </w:r>
-            <w:proofErr w:type="spellStart"/>
-            <w:r>
-              <w:t>mins</w:t>
-            </w:r>
-            <w:proofErr w:type="spellEnd"/>
-          </w:p>
-        </w:tc>
-      </w:tr>
-      <w:tr>
-        <w:tc>
-          <w:tcPr>
-            <w:tcW w:w="1523" w:type="dxa"/>
-          </w:tcPr>
-          <w:p/>
-        </w:tc>
-        <w:tc>
-          <w:tcPr>
-            <w:tcW w:w="810" w:type="dxa"/>
-          </w:tcPr>
-          <w:p/>
-        </w:tc>
-        <w:tc>
-          <w:tcPr>
-            <w:tcW w:w="9433" w:type="dxa"/>
-          </w:tcPr>
-          <w:p/>
-        </w:tc>
-        <w:tc>
-          <w:tcPr>
-            <w:tcW w:w="1164" w:type="dxa"/>
-          </w:tcPr>
-          <w:p/>
+          </w:p>
+        </w:tc>
+        <w:tc>
+          <w:tcPr>
+            <w:tcW w:w="1164" w:type="dxa"/>
+          </w:tcPr>
+          <w:p>
+            <w:r>
+              <w:t>1.5 hours</w:t>
+            </w:r>
+          </w:p>
         </w:tc>
       </w:tr>
       <w:tr>

</xml_diff>